<commit_message>
Deleted and Re-added The Database Designer Class
</commit_message>
<xml_diff>
--- a/HumaneSociety_UserStories.docx
+++ b/HumaneSociety_UserStories.docx
@@ -78,6 +78,12 @@
         <w:rPr>
           <w:b/>
         </w:rPr>
+        <w:t>--</w:t>
+      </w:r>
+      <w:r>
+        <w:rPr>
+          <w:b/>
+        </w:rPr>
         <w:t>(</w:t>
       </w:r>
       <w:r>
@@ -93,10 +99,7 @@
         <w:t>5 points)</w:t>
       </w:r>
       <w:r>
-        <w:t xml:space="preserve"> </w:t>
-      </w:r>
-      <w:r>
-        <w:t>As a developer, I want to seed my database with at least 5 species, 5 diet plans, 5 animals, 10 rooms, and 5 shots by writing queries using SQL Server Management Studio. I will save these queries to a .</w:t>
+        <w:t xml:space="preserve"> As a developer, I want to seed my database with at least 5 species, 5 diet plans, 5 animals, 10 rooms, and 5 shots by writing queries using SQL Server Management Studio. I will save these queries to a .</w:t>
       </w:r>
       <w:proofErr w:type="spellStart"/>
       <w:r>
@@ -104,58 +107,334 @@
       </w:r>
       <w:proofErr w:type="spellEnd"/>
       <w:r>
-        <w:t xml:space="preserve"> or .txt file to save for r</w:t>
+        <w:t xml:space="preserve"> or .txt file to save for review.</w:t>
+      </w:r>
+    </w:p>
+    <w:p>
+      <w:r>
+        <w:rPr>
+          <w:b/>
+        </w:rPr>
+        <w:t>--</w:t>
+      </w:r>
+      <w:r>
+        <w:rPr>
+          <w:b/>
+        </w:rPr>
+        <w:t>(</w:t>
+      </w:r>
+      <w:r>
+        <w:rPr>
+          <w:b/>
+        </w:rPr>
+        <w:t>1</w:t>
+      </w:r>
+      <w:r>
+        <w:rPr>
+          <w:b/>
+        </w:rPr>
+        <w:t>5 points)</w:t>
+      </w:r>
+      <w:r>
+        <w:t xml:space="preserve"> </w:t>
+      </w:r>
+      <w:r>
+        <w:t>As a developer, I want to use LINQ extension methods and/or LINQ query operators where</w:t>
+      </w:r>
+      <w:r>
+        <w:t xml:space="preserve"> e</w:t>
+      </w:r>
+      <w:r>
+        <w:t>ver applicable in my application.</w:t>
+      </w:r>
+    </w:p>
+    <w:p>
+      <w:r>
+        <w:rPr>
+          <w:b/>
+        </w:rPr>
+        <w:t>--</w:t>
+      </w:r>
+      <w:r>
+        <w:rPr>
+          <w:b/>
+        </w:rPr>
+        <w:t>(</w:t>
+      </w:r>
+      <w:r>
+        <w:rPr>
+          <w:b/>
+        </w:rPr>
+        <w:t>10</w:t>
+      </w:r>
+      <w:r>
+        <w:rPr>
+          <w:b/>
+        </w:rPr>
+        <w:t xml:space="preserve"> points)</w:t>
+      </w:r>
+      <w:r>
+        <w:t xml:space="preserve"> As a developer, I want to</w:t>
+      </w:r>
+      <w:r>
+        <w:t xml:space="preserve"> use</w:t>
+      </w:r>
+      <w:r>
+        <w:t xml:space="preserve"> </w:t>
+      </w:r>
+      <w:r>
+        <w:t>a delegate</w:t>
+      </w:r>
+      <w:r>
+        <w:t xml:space="preserve"> </w:t>
+      </w:r>
+      <w:r>
+        <w:t>to perform CRUD operations on employees.</w:t>
+      </w:r>
+    </w:p>
+    <w:p>
+      <w:r>
+        <w:rPr>
+          <w:b/>
+          <w:highlight w:val="yellow"/>
+        </w:rPr>
+        <w:t>(15 points)</w:t>
+      </w:r>
+      <w:r>
+        <w:rPr>
+          <w:b/>
+        </w:rPr>
+        <w:t xml:space="preserve"> </w:t>
+      </w:r>
+      <w:r>
+        <w:t xml:space="preserve">As a developer, I want to use LINQ to import a CSV file that already </w:t>
+      </w:r>
+      <w:r>
+        <w:t xml:space="preserve">contains data about several animals that are being transferred from a different humane society. </w:t>
+      </w:r>
+    </w:p>
+    <w:p>
+      <w:r>
+        <w:rPr>
+          <w:b/>
+        </w:rPr>
+        <w:t>--</w:t>
+      </w:r>
+      <w:r>
+        <w:rPr>
+          <w:b/>
+        </w:rPr>
+        <w:t>(5 points)</w:t>
+      </w:r>
+      <w:r>
+        <w:t xml:space="preserve"> </w:t>
+      </w:r>
+      <w:r>
+        <w:t>As a developer, I want to connect my application to a database to store data about animals housed at the humane society.</w:t>
+      </w:r>
+    </w:p>
+    <w:p>
+      <w:r>
+        <w:rPr>
+          <w:b/>
+        </w:rPr>
+        <w:t>--</w:t>
+      </w:r>
+      <w:r>
+        <w:rPr>
+          <w:b/>
+        </w:rPr>
+        <w:t>(10 points)</w:t>
+      </w:r>
+      <w:r>
+        <w:t xml:space="preserve"> </w:t>
+      </w:r>
+      <w:r>
+        <w:t>As a humane society employee, I want to be able to add an animal to the application</w:t>
+      </w:r>
+      <w:r>
+        <w:t xml:space="preserve"> and store </w:t>
+      </w:r>
+      <w:r>
+        <w:t xml:space="preserve">it </w:t>
+      </w:r>
+      <w:r>
+        <w:t>in the database</w:t>
+      </w:r>
+      <w:r>
+        <w:t>.</w:t>
       </w:r>
       <w:bookmarkStart w:id="0" w:name="_GoBack"/>
       <w:bookmarkEnd w:id="0"/>
-      <w:r>
-        <w:t>eview.</w:t>
-      </w:r>
-    </w:p>
-    <w:p>
-      <w:r>
-        <w:rPr>
-          <w:b/>
-        </w:rPr>
-        <w:t>(</w:t>
-      </w:r>
-      <w:r>
-        <w:rPr>
-          <w:b/>
-        </w:rPr>
-        <w:t>1</w:t>
-      </w:r>
-      <w:r>
-        <w:rPr>
-          <w:b/>
-        </w:rPr>
-        <w:t>5 points)</w:t>
-      </w:r>
-      <w:r>
-        <w:t xml:space="preserve"> </w:t>
-      </w:r>
-      <w:r>
-        <w:t>As a developer, I want to use LINQ extension methods and/or LINQ query operators where</w:t>
-      </w:r>
-      <w:r>
-        <w:t xml:space="preserve"> e</w:t>
-      </w:r>
-      <w:r>
-        <w:t>ver applicable in my application.</w:t>
-      </w:r>
-    </w:p>
-    <w:p>
-      <w:r>
-        <w:rPr>
-          <w:b/>
-        </w:rPr>
-        <w:t>(</w:t>
-      </w:r>
-      <w:r>
-        <w:rPr>
-          <w:b/>
-        </w:rPr>
-        <w:t>10</w:t>
+    </w:p>
+    <w:p>
+      <w:r>
+        <w:rPr>
+          <w:b/>
+        </w:rPr>
+        <w:t>--</w:t>
+      </w:r>
+      <w:r>
+        <w:rPr>
+          <w:b/>
+        </w:rPr>
+        <w:t>(10 points)</w:t>
+      </w:r>
+      <w:r>
+        <w:t xml:space="preserve"> As a humane society employee, I want to be able to keep track of</w:t>
+      </w:r>
+      <w:r>
+        <w:t xml:space="preserve"> and update</w:t>
+      </w:r>
+      <w:r>
+        <w:t xml:space="preserve"> which room an animal is housed in (each animal will have its own room).</w:t>
+      </w:r>
+    </w:p>
+    <w:p>
+      <w:pPr>
+        <w:rPr>
+          <w:highlight w:val="yellow"/>
+        </w:rPr>
+      </w:pPr>
+      <w:r>
+        <w:rPr>
+          <w:b/>
+          <w:highlight w:val="yellow"/>
+        </w:rPr>
+        <w:t>(10 points)</w:t>
+      </w:r>
+      <w:r>
+        <w:t xml:space="preserve"> </w:t>
+      </w:r>
+      <w:r>
+        <w:t xml:space="preserve">As a humane society employee, I want to be able to </w:t>
+      </w:r>
+      <w:r>
+        <w:t>update</w:t>
+      </w:r>
+      <w:r>
+        <w:t xml:space="preserve"> an animal</w:t>
+      </w:r>
+      <w:r>
+        <w:t xml:space="preserve">’s status to “adopted” </w:t>
+      </w:r>
+      <w:r>
+        <w:t xml:space="preserve">after it becomes adopted, so that </w:t>
+      </w:r>
+      <w:r>
+        <w:t xml:space="preserve">it is known exactly what </w:t>
+      </w:r>
+      <w:r>
+        <w:t>animals have been adopted.</w:t>
+      </w:r>
+    </w:p>
+    <w:p>
+      <w:r>
+        <w:rPr>
+          <w:b/>
+          <w:highlight w:val="yellow"/>
+        </w:rPr>
+        <w:t>(10 points)</w:t>
+      </w:r>
+      <w:r>
+        <w:t xml:space="preserve"> </w:t>
+      </w:r>
+      <w:r>
+        <w:t xml:space="preserve">As a humane society employee, I want to be able to collect </w:t>
+      </w:r>
+      <w:r>
+        <w:t xml:space="preserve">and store </w:t>
+      </w:r>
+      <w:r>
+        <w:t>“</w:t>
+      </w:r>
+      <w:r>
+        <w:t>money</w:t>
+      </w:r>
+      <w:r>
+        <w:t>”</w:t>
+      </w:r>
+      <w:r>
+        <w:t xml:space="preserve"> from an adopter after </w:t>
+      </w:r>
+      <w:r>
+        <w:t>that adopter adopts</w:t>
+      </w:r>
+      <w:r>
+        <w:t xml:space="preserve"> an animal.</w:t>
+      </w:r>
+    </w:p>
+    <w:p>
+      <w:r>
+        <w:rPr>
+          <w:b/>
+          <w:highlight w:val="yellow"/>
+        </w:rPr>
+        <w:t>(10 points)</w:t>
+      </w:r>
+      <w:r>
+        <w:t xml:space="preserve"> </w:t>
+      </w:r>
+      <w:r>
+        <w:t>As a humane society employee, I want to be able to keep track of which animals have had their shots as well as have the option to give an animal its shot if it has not received it yet</w:t>
+      </w:r>
+      <w:r>
+        <w:t>, and update that in the database</w:t>
+      </w:r>
+      <w:r>
+        <w:t>.</w:t>
+      </w:r>
+    </w:p>
+    <w:p>
+      <w:r>
+        <w:rPr>
+          <w:b/>
+        </w:rPr>
+        <w:t>--</w:t>
+      </w:r>
+      <w:r>
+        <w:rPr>
+          <w:b/>
+        </w:rPr>
+        <w:t>(10 points)</w:t>
+      </w:r>
+      <w:r>
+        <w:t xml:space="preserve"> </w:t>
+      </w:r>
+      <w:r>
+        <w:t>As a humane society employee, I want to be able to categorize animals in the application</w:t>
+      </w:r>
+      <w:r>
+        <w:t xml:space="preserve"> and database</w:t>
+      </w:r>
+      <w:r>
+        <w:t xml:space="preserve">, so that it is easier to keep track of different </w:t>
+      </w:r>
+      <w:r>
+        <w:t>categories</w:t>
+      </w:r>
+      <w:r>
+        <w:t xml:space="preserve"> of animals.</w:t>
+      </w:r>
+      <w:r>
+        <w:t xml:space="preserve"> </w:t>
+      </w:r>
+      <w:r>
+        <w:t>If the species for a new animal does not already exist in the database, I will create that species so I can apply it to the new animal.</w:t>
+      </w:r>
+    </w:p>
+    <w:p>
+      <w:r>
+        <w:rPr>
+          <w:b/>
+        </w:rPr>
+        <w:t>--</w:t>
+      </w:r>
+      <w:r>
+        <w:rPr>
+          <w:b/>
+        </w:rPr>
+        <w:t>(10</w:t>
       </w:r>
       <w:r>
         <w:rPr>
@@ -164,64 +443,30 @@
         <w:t xml:space="preserve"> points)</w:t>
       </w:r>
       <w:r>
-        <w:t xml:space="preserve"> As a developer, I want to</w:t>
-      </w:r>
-      <w:r>
-        <w:t xml:space="preserve"> use</w:t>
-      </w:r>
-      <w:r>
-        <w:t xml:space="preserve"> </w:t>
-      </w:r>
-      <w:r>
-        <w:t>a delegate</w:t>
-      </w:r>
-      <w:r>
-        <w:t xml:space="preserve"> </w:t>
-      </w:r>
-      <w:r>
-        <w:t>to perform CRUD operations on employees.</w:t>
-      </w:r>
-    </w:p>
-    <w:p>
-      <w:r>
-        <w:rPr>
-          <w:b/>
-        </w:rPr>
-        <w:t xml:space="preserve">(15 points) </w:t>
-      </w:r>
-      <w:r>
-        <w:t xml:space="preserve">As a developer, I want to use LINQ to import a CSV file that already </w:t>
-      </w:r>
-      <w:r>
-        <w:t xml:space="preserve">contains data about several animals that are being transferred from a different humane society. </w:t>
-      </w:r>
-    </w:p>
-    <w:p>
-      <w:r>
-        <w:rPr>
-          <w:b/>
-        </w:rPr>
-        <w:t>(5 points)</w:t>
-      </w:r>
-      <w:r>
-        <w:t xml:space="preserve"> </w:t>
-      </w:r>
-      <w:r>
-        <w:t>As a developer, I want to connect my application to a database to store data about animals housed at the humane society.</w:t>
-      </w:r>
-    </w:p>
-    <w:p>
-      <w:r>
-        <w:rPr>
-          <w:b/>
-        </w:rPr>
-        <w:t>(</w:t>
-      </w:r>
-      <w:r>
-        <w:rPr>
-          <w:b/>
-        </w:rPr>
-        <w:t>10</w:t>
+        <w:t xml:space="preserve"> </w:t>
+      </w:r>
+      <w:r>
+        <w:t xml:space="preserve">As a humane society employee, I want to be able to </w:t>
+      </w:r>
+      <w:r>
+        <w:t xml:space="preserve">store the type and amount </w:t>
+      </w:r>
+      <w:r>
+        <w:t>of the food the animals need, so that if it is a dog I will know how much dog food that specific dog will need to consume each week.</w:t>
+      </w:r>
+    </w:p>
+    <w:p>
+      <w:r>
+        <w:rPr>
+          <w:b/>
+        </w:rPr>
+        <w:t>--</w:t>
+      </w:r>
+      <w:r>
+        <w:rPr>
+          <w:b/>
+        </w:rPr>
+        <w:t>(10</w:t>
       </w:r>
       <w:r>
         <w:rPr>
@@ -233,22 +478,29 @@
         <w:t xml:space="preserve"> </w:t>
       </w:r>
       <w:r>
-        <w:t>As a humane society employee, I want to be able to add an animal to the application</w:t>
-      </w:r>
-      <w:r>
-        <w:t xml:space="preserve"> and store </w:t>
-      </w:r>
-      <w:r>
-        <w:t xml:space="preserve">it </w:t>
-      </w:r>
-      <w:r>
-        <w:t>in the database</w:t>
-      </w:r>
-      <w:r>
-        <w:t>.</w:t>
-      </w:r>
-    </w:p>
-    <w:p>
+        <w:t xml:space="preserve">As an adopter, I want to </w:t>
+      </w:r>
+      <w:r>
+        <w:t>be able to create</w:t>
+      </w:r>
+      <w:r>
+        <w:t xml:space="preserve"> a profile that contains personal information about myself</w:t>
+      </w:r>
+      <w:r>
+        <w:t xml:space="preserve"> and store it in the database</w:t>
+      </w:r>
+      <w:r>
+        <w:t>, so that the humane society knows if I am a good fit to adopt an animal.</w:t>
+      </w:r>
+    </w:p>
+    <w:p>
+      <w:r>
+        <w:rPr>
+          <w:b/>
+        </w:rPr>
+        <w:lastRenderedPageBreak/>
+        <w:t>--</w:t>
+      </w:r>
       <w:r>
         <w:rPr>
           <w:b/>
@@ -262,334 +514,98 @@
         <w:t xml:space="preserve"> points)</w:t>
       </w:r>
       <w:r>
-        <w:t xml:space="preserve"> As a humane society employee, I want to be able to keep track of</w:t>
-      </w:r>
-      <w:r>
-        <w:t xml:space="preserve"> and update</w:t>
-      </w:r>
-      <w:r>
-        <w:t xml:space="preserve"> which room an animal is housed in (each animal will have its own room).</w:t>
+        <w:t xml:space="preserve"> </w:t>
+      </w:r>
+      <w:r>
+        <w:t xml:space="preserve">As an adopter, I want to be able to search for animals based on </w:t>
+      </w:r>
+      <w:r>
+        <w:t>multiple</w:t>
+      </w:r>
+      <w:r>
+        <w:t xml:space="preserve"> criteria</w:t>
+      </w:r>
+      <w:r>
+        <w:t>, so that I can find the pet that is a right</w:t>
+      </w:r>
+      <w:r>
+        <w:t xml:space="preserve"> fit</w:t>
+      </w:r>
+      <w:r>
+        <w:t xml:space="preserve"> for me.</w:t>
+      </w:r>
+      <w:r>
+        <w:t xml:space="preserve"> (is this in the starter code? I think so)</w:t>
+      </w:r>
+    </w:p>
+    <w:p>
+      <w:r>
+        <w:rPr>
+          <w:b/>
+        </w:rPr>
+        <w:t>--</w:t>
+      </w:r>
+      <w:r>
+        <w:rPr>
+          <w:b/>
+        </w:rPr>
+        <w:t>(10</w:t>
+      </w:r>
+      <w:r>
+        <w:rPr>
+          <w:b/>
+        </w:rPr>
+        <w:t xml:space="preserve"> points)</w:t>
+      </w:r>
+      <w:r>
+        <w:t xml:space="preserve"> </w:t>
+      </w:r>
+      <w:r>
+        <w:t xml:space="preserve">As a developer, I want to use C# best practices, SOLID design principles, </w:t>
+      </w:r>
+      <w:r>
+        <w:t>exception handling</w:t>
+      </w:r>
+      <w:r>
+        <w:t>,</w:t>
+      </w:r>
+      <w:r>
+        <w:t xml:space="preserve"> null checking, </w:t>
+      </w:r>
+      <w:r>
+        <w:t>and good naming conventions when building my application.</w:t>
+      </w:r>
+    </w:p>
+    <w:p>
+      <w:r>
+        <w:rPr>
+          <w:b/>
+        </w:rPr>
+        <w:t>--</w:t>
+      </w:r>
+      <w:r>
+        <w:rPr>
+          <w:b/>
+        </w:rPr>
+        <w:t xml:space="preserve">(5 points): </w:t>
+      </w:r>
+      <w:r>
+        <w:t>As a developer, I want to make good, consistent commits.</w:t>
       </w:r>
     </w:p>
     <w:p>
       <w:pPr>
         <w:rPr>
+          <w:b/>
           <w:highlight w:val="yellow"/>
         </w:rPr>
       </w:pPr>
       <w:r>
         <w:rPr>
           <w:b/>
-        </w:rPr>
-        <w:t>(1</w:t>
-      </w:r>
-      <w:r>
-        <w:rPr>
-          <w:b/>
-        </w:rPr>
-        <w:t>0</w:t>
-      </w:r>
-      <w:r>
-        <w:rPr>
-          <w:b/>
-        </w:rPr>
-        <w:t xml:space="preserve"> points)</w:t>
-      </w:r>
-      <w:r>
-        <w:t xml:space="preserve"> </w:t>
-      </w:r>
-      <w:r>
-        <w:t xml:space="preserve">As a humane society employee, I want to be able to </w:t>
-      </w:r>
-      <w:r>
-        <w:t>update</w:t>
-      </w:r>
-      <w:r>
-        <w:t xml:space="preserve"> an animal</w:t>
-      </w:r>
-      <w:r>
-        <w:t xml:space="preserve">’s status to “adopted” </w:t>
-      </w:r>
-      <w:r>
-        <w:t xml:space="preserve">after it becomes adopted, so that </w:t>
-      </w:r>
-      <w:r>
-        <w:t xml:space="preserve">it is known exactly what </w:t>
-      </w:r>
-      <w:r>
-        <w:t>animals have been adopted.</w:t>
-      </w:r>
-    </w:p>
-    <w:p>
-      <w:r>
-        <w:rPr>
-          <w:b/>
-        </w:rPr>
-        <w:t>(10 points)</w:t>
-      </w:r>
-      <w:r>
-        <w:t xml:space="preserve"> </w:t>
-      </w:r>
-      <w:r>
-        <w:t xml:space="preserve">As a humane society employee, I want to be able to collect </w:t>
-      </w:r>
-      <w:r>
-        <w:t xml:space="preserve">and store </w:t>
-      </w:r>
-      <w:r>
-        <w:t>“</w:t>
-      </w:r>
-      <w:r>
-        <w:t>money</w:t>
-      </w:r>
-      <w:r>
-        <w:t>”</w:t>
-      </w:r>
-      <w:r>
-        <w:t xml:space="preserve"> from an adopter after </w:t>
-      </w:r>
-      <w:r>
-        <w:t>that adopter adopts</w:t>
-      </w:r>
-      <w:r>
-        <w:t xml:space="preserve"> an animal.</w:t>
-      </w:r>
-    </w:p>
-    <w:p>
-      <w:r>
-        <w:rPr>
-          <w:b/>
-        </w:rPr>
-        <w:t>(10</w:t>
-      </w:r>
-      <w:r>
-        <w:rPr>
-          <w:b/>
-        </w:rPr>
-        <w:t xml:space="preserve"> points)</w:t>
-      </w:r>
-      <w:r>
-        <w:t xml:space="preserve"> </w:t>
-      </w:r>
-      <w:r>
-        <w:t>As a humane society employee, I want to be able to keep track of which animals have had their shots as well as have the option to give an animal its shot if it has not received it yet</w:t>
-      </w:r>
-      <w:r>
-        <w:t>, and update that in the database</w:t>
-      </w:r>
-      <w:r>
-        <w:t>.</w:t>
-      </w:r>
-    </w:p>
-    <w:p>
-      <w:r>
-        <w:rPr>
-          <w:b/>
-        </w:rPr>
-        <w:t>(10 points)</w:t>
-      </w:r>
-      <w:r>
-        <w:t xml:space="preserve"> </w:t>
-      </w:r>
-      <w:r>
-        <w:t>As a humane society employee, I want to be able to categorize animals in the application</w:t>
-      </w:r>
-      <w:r>
-        <w:t xml:space="preserve"> and database</w:t>
-      </w:r>
-      <w:r>
-        <w:t xml:space="preserve">, so that it is easier to keep track of different </w:t>
-      </w:r>
-      <w:r>
-        <w:t>categories</w:t>
-      </w:r>
-      <w:r>
-        <w:t xml:space="preserve"> of animals.</w:t>
-      </w:r>
-      <w:r>
-        <w:t xml:space="preserve"> </w:t>
-      </w:r>
-      <w:r>
-        <w:t xml:space="preserve">If the species for a new animal does not already exist in the database, I will create that </w:t>
-      </w:r>
-      <w:proofErr w:type="gramStart"/>
-      <w:r>
-        <w:t>species</w:t>
-      </w:r>
-      <w:proofErr w:type="gramEnd"/>
-      <w:r>
-        <w:t xml:space="preserve"> so I can apply it to the new animal.</w:t>
-      </w:r>
-    </w:p>
-    <w:p>
-      <w:r>
-        <w:rPr>
-          <w:b/>
-        </w:rPr>
-        <w:t>(10</w:t>
-      </w:r>
-      <w:r>
-        <w:rPr>
-          <w:b/>
-        </w:rPr>
-        <w:t xml:space="preserve"> points)</w:t>
-      </w:r>
-      <w:r>
-        <w:t xml:space="preserve"> </w:t>
-      </w:r>
-      <w:r>
-        <w:t xml:space="preserve">As a humane society employee, I want to be able to </w:t>
-      </w:r>
-      <w:r>
-        <w:t xml:space="preserve">store the type and amount </w:t>
-      </w:r>
-      <w:r>
-        <w:t>of the food the animals need, so that if it is a dog I will know how much dog food that specific dog will need to consume each week.</w:t>
-      </w:r>
-    </w:p>
-    <w:p>
-      <w:r>
-        <w:rPr>
-          <w:b/>
-        </w:rPr>
-        <w:t>(10</w:t>
-      </w:r>
-      <w:r>
-        <w:rPr>
-          <w:b/>
-        </w:rPr>
-        <w:t xml:space="preserve"> points)</w:t>
-      </w:r>
-      <w:r>
-        <w:t xml:space="preserve"> </w:t>
-      </w:r>
-      <w:r>
-        <w:t xml:space="preserve">As an adopter, I want to </w:t>
-      </w:r>
-      <w:r>
-        <w:t>be able to create</w:t>
-      </w:r>
-      <w:r>
-        <w:t xml:space="preserve"> a profile that contains personal information about myself</w:t>
-      </w:r>
-      <w:r>
-        <w:t xml:space="preserve"> and store it in the database</w:t>
-      </w:r>
-      <w:r>
-        <w:t>, so that the humane society knows if I am a good fit to adopt an animal.</w:t>
-      </w:r>
-    </w:p>
-    <w:p>
-      <w:r>
-        <w:rPr>
-          <w:b/>
-        </w:rPr>
-        <w:lastRenderedPageBreak/>
-        <w:t>(10</w:t>
-      </w:r>
-      <w:r>
-        <w:rPr>
-          <w:b/>
-        </w:rPr>
-        <w:t xml:space="preserve"> points)</w:t>
-      </w:r>
-      <w:r>
-        <w:t xml:space="preserve"> </w:t>
-      </w:r>
-      <w:r>
-        <w:t xml:space="preserve">As an adopter, I want to be able to search for animals based on </w:t>
-      </w:r>
-      <w:r>
-        <w:t>multiple</w:t>
-      </w:r>
-      <w:r>
-        <w:t xml:space="preserve"> criteria</w:t>
-      </w:r>
-      <w:r>
-        <w:t>, so that I can find the pet that is a right</w:t>
-      </w:r>
-      <w:r>
-        <w:t xml:space="preserve"> fit</w:t>
-      </w:r>
-      <w:r>
-        <w:t xml:space="preserve"> for me.</w:t>
-      </w:r>
-      <w:r>
-        <w:t xml:space="preserve"> (is this in the starter code? I think so)</w:t>
-      </w:r>
-    </w:p>
-    <w:p>
-      <w:r>
-        <w:rPr>
-          <w:b/>
-        </w:rPr>
-        <w:t>(10</w:t>
-      </w:r>
-      <w:r>
-        <w:rPr>
-          <w:b/>
-        </w:rPr>
-        <w:t xml:space="preserve"> points)</w:t>
-      </w:r>
-      <w:r>
-        <w:t xml:space="preserve"> </w:t>
-      </w:r>
-      <w:r>
-        <w:t xml:space="preserve">As a developer, I want to use C# best practices, SOLID design principles, </w:t>
-      </w:r>
-      <w:r>
-        <w:t>exception handling</w:t>
-      </w:r>
-      <w:r>
-        <w:t>,</w:t>
-      </w:r>
-      <w:r>
-        <w:t xml:space="preserve"> null checking, </w:t>
-      </w:r>
-      <w:r>
-        <w:t>and good naming conventions when building my application.</w:t>
-      </w:r>
-    </w:p>
-    <w:p>
-      <w:r>
-        <w:rPr>
-          <w:b/>
-        </w:rPr>
-        <w:t xml:space="preserve">(5 points): </w:t>
-      </w:r>
-      <w:r>
-        <w:t>As a developer, I want to make good, consistent commits.</w:t>
-      </w:r>
-    </w:p>
-    <w:p>
-      <w:pPr>
-        <w:rPr>
-          <w:b/>
           <w:highlight w:val="yellow"/>
         </w:rPr>
-      </w:pPr>
-      <w:r>
-        <w:rPr>
-          <w:b/>
-          <w:highlight w:val="yellow"/>
-        </w:rPr>
-        <w:t xml:space="preserve">*HINT: </w:t>
-      </w:r>
-      <w:proofErr w:type="gramStart"/>
-      <w:r>
-        <w:rPr>
-          <w:b/>
-          <w:highlight w:val="yellow"/>
-        </w:rPr>
-        <w:t>Look into</w:t>
-      </w:r>
-      <w:proofErr w:type="gramEnd"/>
-      <w:r>
-        <w:rPr>
-          <w:b/>
-          <w:highlight w:val="yellow"/>
-        </w:rPr>
-        <w:t xml:space="preserve"> LINQ to SQL classes</w:t>
+        <w:t>*HINT: Look into LINQ to SQL classes</w:t>
       </w:r>
     </w:p>
     <w:sectPr>

</xml_diff>